<commit_message>
Explicação processamento de linguagem natural
</commit_message>
<xml_diff>
--- a/Projeto de Pesquisa e Planejamento de Atividades - Vinicius Andrade Lopes.docx
+++ b/Projeto de Pesquisa e Planejamento de Atividades - Vinicius Andrade Lopes.docx
@@ -1398,30 +1398,162 @@
       <w:r>
         <w:rPr>
           <w:rFonts w:ascii="Arial" w:hAnsi="Arial" w:cs="Arial"/>
-          <w:sz w:val="22"/>
-          <w:szCs w:val="22"/>
-        </w:rPr>
-        <w:t>Em complement</w:t>
-      </w:r>
-      <w:r>
-        <w:rPr>
-          <w:rFonts w:ascii="Arial" w:hAnsi="Arial" w:cs="Arial"/>
-          <w:sz w:val="22"/>
-          <w:szCs w:val="22"/>
-        </w:rPr>
-        <w:t xml:space="preserve">o a dificuldade na compreensão de dados textuais, é possível se deparar com outro ponto que deve ser levado em consideração no desenvolvimento de processamentos e análises e textuais: o idioma. </w:t>
-      </w:r>
-      <w:r>
-        <w:rPr>
-          <w:rFonts w:ascii="Arial" w:hAnsi="Arial" w:cs="Arial"/>
-          <w:sz w:val="22"/>
-          <w:szCs w:val="22"/>
-        </w:rPr>
-        <w:t>Atualmente, existem mais de 6500 idiomas falados em todo o mundo e, dentre eles, os mais populares são inglês, chines (Mandarim), hindi, espanhol</w:t>
-      </w:r>
-      <w:r>
-        <w:rPr>
-          <w:rFonts w:ascii="Arial" w:hAnsi="Arial" w:cs="Arial"/>
+          <w:color w:val="000000"/>
+          <w:sz w:val="22"/>
+          <w:szCs w:val="22"/>
+        </w:rPr>
+        <w:t>Em complemento a dificuldade na compreensão d</w:t>
+      </w:r>
+      <w:r>
+        <w:rPr>
+          <w:rFonts w:ascii="Arial" w:hAnsi="Arial" w:cs="Arial"/>
+          <w:color w:val="000000"/>
+          <w:sz w:val="22"/>
+          <w:szCs w:val="22"/>
+        </w:rPr>
+        <w:t>os</w:t>
+      </w:r>
+      <w:r>
+        <w:rPr>
+          <w:rFonts w:ascii="Arial" w:hAnsi="Arial" w:cs="Arial"/>
+          <w:color w:val="000000"/>
+          <w:sz w:val="22"/>
+          <w:szCs w:val="22"/>
+        </w:rPr>
+        <w:t xml:space="preserve"> dados, é possível se deparar com outro ponto que deve ser considerado </w:t>
+      </w:r>
+      <w:r>
+        <w:rPr>
+          <w:rFonts w:ascii="Arial" w:hAnsi="Arial" w:cs="Arial"/>
+          <w:color w:val="000000"/>
+          <w:sz w:val="22"/>
+          <w:szCs w:val="22"/>
+        </w:rPr>
+        <w:t xml:space="preserve">durante o </w:t>
+      </w:r>
+      <w:r>
+        <w:rPr>
+          <w:rFonts w:ascii="Arial" w:hAnsi="Arial" w:cs="Arial"/>
+          <w:color w:val="000000"/>
+          <w:sz w:val="22"/>
+          <w:szCs w:val="22"/>
+        </w:rPr>
+        <w:t xml:space="preserve">desenvolvimento </w:t>
+      </w:r>
+      <w:r>
+        <w:rPr>
+          <w:rFonts w:ascii="Arial" w:hAnsi="Arial" w:cs="Arial"/>
+          <w:color w:val="000000"/>
+          <w:sz w:val="22"/>
+          <w:szCs w:val="22"/>
+        </w:rPr>
+        <w:t xml:space="preserve">de </w:t>
+      </w:r>
+      <w:r>
+        <w:rPr>
+          <w:rFonts w:ascii="Arial" w:hAnsi="Arial" w:cs="Arial"/>
+          <w:color w:val="000000"/>
+          <w:sz w:val="22"/>
+          <w:szCs w:val="22"/>
+        </w:rPr>
+        <w:t>análises</w:t>
+      </w:r>
+      <w:r>
+        <w:rPr>
+          <w:rFonts w:ascii="Arial" w:hAnsi="Arial" w:cs="Arial"/>
+          <w:color w:val="000000"/>
+          <w:sz w:val="22"/>
+          <w:szCs w:val="22"/>
+        </w:rPr>
+        <w:t xml:space="preserve"> textuais</w:t>
+      </w:r>
+      <w:r>
+        <w:rPr>
+          <w:rFonts w:ascii="Arial" w:hAnsi="Arial" w:cs="Arial"/>
+          <w:color w:val="000000"/>
+          <w:sz w:val="22"/>
+          <w:szCs w:val="22"/>
+        </w:rPr>
+        <w:t xml:space="preserve">: o idioma. Atualmente, existem mais de 6500 idiomas falados em todo o mundo e, dentre eles, os mais populares são o </w:t>
+      </w:r>
+      <w:r>
+        <w:rPr>
+          <w:rFonts w:ascii="Arial" w:hAnsi="Arial" w:cs="Arial"/>
+          <w:color w:val="000000"/>
+          <w:sz w:val="22"/>
+          <w:szCs w:val="22"/>
+        </w:rPr>
+        <w:t>I</w:t>
+      </w:r>
+      <w:r>
+        <w:rPr>
+          <w:rFonts w:ascii="Arial" w:hAnsi="Arial" w:cs="Arial"/>
+          <w:color w:val="000000"/>
+          <w:sz w:val="22"/>
+          <w:szCs w:val="22"/>
+        </w:rPr>
+        <w:t xml:space="preserve">nglês, </w:t>
+      </w:r>
+      <w:r>
+        <w:rPr>
+          <w:rFonts w:ascii="Arial" w:hAnsi="Arial" w:cs="Arial"/>
+          <w:color w:val="000000"/>
+          <w:sz w:val="22"/>
+          <w:szCs w:val="22"/>
+        </w:rPr>
+        <w:t>C</w:t>
+      </w:r>
+      <w:r>
+        <w:rPr>
+          <w:rFonts w:ascii="Arial" w:hAnsi="Arial" w:cs="Arial"/>
+          <w:color w:val="000000"/>
+          <w:sz w:val="22"/>
+          <w:szCs w:val="22"/>
+        </w:rPr>
+        <w:t xml:space="preserve">hines (Mandarim), </w:t>
+      </w:r>
+      <w:r>
+        <w:rPr>
+          <w:rFonts w:ascii="Arial" w:hAnsi="Arial" w:cs="Arial"/>
+          <w:color w:val="000000"/>
+          <w:sz w:val="22"/>
+          <w:szCs w:val="22"/>
+        </w:rPr>
+        <w:t>H</w:t>
+      </w:r>
+      <w:r>
+        <w:rPr>
+          <w:rFonts w:ascii="Arial" w:hAnsi="Arial" w:cs="Arial"/>
+          <w:color w:val="000000"/>
+          <w:sz w:val="22"/>
+          <w:szCs w:val="22"/>
+        </w:rPr>
+        <w:t xml:space="preserve">indi, </w:t>
+      </w:r>
+      <w:proofErr w:type="gramStart"/>
+      <w:r>
+        <w:rPr>
+          <w:rFonts w:ascii="Arial" w:hAnsi="Arial" w:cs="Arial"/>
+          <w:color w:val="000000"/>
+          <w:sz w:val="22"/>
+          <w:szCs w:val="22"/>
+        </w:rPr>
+        <w:t>E</w:t>
+      </w:r>
+      <w:r>
+        <w:rPr>
+          <w:rFonts w:ascii="Arial" w:hAnsi="Arial" w:cs="Arial"/>
+          <w:color w:val="000000"/>
+          <w:sz w:val="22"/>
+          <w:szCs w:val="22"/>
+        </w:rPr>
+        <w:t>spanhol</w:t>
+      </w:r>
+      <w:proofErr w:type="gramEnd"/>
+      <w:r>
+        <w:rPr>
+          <w:rFonts w:ascii="Arial" w:hAnsi="Arial" w:cs="Arial"/>
+          <w:color w:val="000000"/>
           <w:sz w:val="22"/>
           <w:szCs w:val="22"/>
         </w:rPr>
@@ -1430,14 +1562,25 @@
       <w:r>
         <w:rPr>
           <w:rFonts w:ascii="Arial" w:hAnsi="Arial" w:cs="Arial"/>
-          <w:sz w:val="22"/>
-          <w:szCs w:val="22"/>
-        </w:rPr>
-        <w:t>francês</w:t>
-      </w:r>
-      <w:r>
-        <w:rPr>
-          <w:rFonts w:ascii="Arial" w:hAnsi="Arial" w:cs="Arial"/>
+          <w:color w:val="000000"/>
+          <w:sz w:val="22"/>
+          <w:szCs w:val="22"/>
+        </w:rPr>
+        <w:t>F</w:t>
+      </w:r>
+      <w:r>
+        <w:rPr>
+          <w:rFonts w:ascii="Arial" w:hAnsi="Arial" w:cs="Arial"/>
+          <w:color w:val="000000"/>
+          <w:sz w:val="22"/>
+          <w:szCs w:val="22"/>
+        </w:rPr>
+        <w:t>rancês</w:t>
+      </w:r>
+      <w:r>
+        <w:rPr>
+          <w:rFonts w:ascii="Arial" w:hAnsi="Arial" w:cs="Arial"/>
+          <w:color w:val="000000"/>
           <w:sz w:val="22"/>
           <w:szCs w:val="22"/>
         </w:rPr>
@@ -1508,74 +1651,11 @@
       <w:r>
         <w:rPr>
           <w:rFonts w:ascii="Arial" w:hAnsi="Arial" w:cs="Arial"/>
-          <w:sz w:val="22"/>
-          <w:szCs w:val="22"/>
-        </w:rPr>
-        <w:t>Dessa forma, identificar o idioma correto para atender as necessidades da análise textual</w:t>
-      </w:r>
-      <w:r>
-        <w:rPr>
-          <w:rFonts w:ascii="Arial" w:hAnsi="Arial" w:cs="Arial"/>
-          <w:sz w:val="22"/>
-          <w:szCs w:val="22"/>
-        </w:rPr>
-        <w:t xml:space="preserve"> pode</w:t>
-      </w:r>
-      <w:r>
-        <w:rPr>
-          <w:rFonts w:ascii="Arial" w:hAnsi="Arial" w:cs="Arial"/>
-          <w:sz w:val="22"/>
-          <w:szCs w:val="22"/>
-        </w:rPr>
-        <w:t xml:space="preserve"> facilita</w:t>
-      </w:r>
-      <w:r>
-        <w:rPr>
-          <w:rFonts w:ascii="Arial" w:hAnsi="Arial" w:cs="Arial"/>
-          <w:sz w:val="22"/>
-          <w:szCs w:val="22"/>
-        </w:rPr>
-        <w:t>r</w:t>
-      </w:r>
-      <w:r>
-        <w:rPr>
-          <w:rFonts w:ascii="Arial" w:hAnsi="Arial" w:cs="Arial"/>
-          <w:sz w:val="22"/>
-          <w:szCs w:val="22"/>
-        </w:rPr>
-        <w:t xml:space="preserve"> todo o processo de coleta de informaç</w:t>
-      </w:r>
-      <w:r>
-        <w:rPr>
-          <w:rFonts w:ascii="Arial" w:hAnsi="Arial" w:cs="Arial"/>
-          <w:sz w:val="22"/>
-          <w:szCs w:val="22"/>
-        </w:rPr>
-        <w:t>ões</w:t>
-      </w:r>
-      <w:r>
-        <w:rPr>
-          <w:rFonts w:ascii="Arial" w:hAnsi="Arial" w:cs="Arial"/>
-          <w:sz w:val="22"/>
-          <w:szCs w:val="22"/>
-        </w:rPr>
-        <w:t xml:space="preserve"> e reduz a capacidade de processamento </w:t>
-      </w:r>
-      <w:r>
-        <w:rPr>
-          <w:rFonts w:ascii="Arial" w:hAnsi="Arial" w:cs="Arial"/>
-          <w:sz w:val="22"/>
-          <w:szCs w:val="22"/>
-        </w:rPr>
-        <w:t xml:space="preserve">do </w:t>
-      </w:r>
-      <w:r>
-        <w:rPr>
-          <w:rFonts w:ascii="Arial" w:hAnsi="Arial" w:cs="Arial"/>
-          <w:sz w:val="22"/>
-          <w:szCs w:val="22"/>
-        </w:rPr>
-        <w:t>hardware, visto que filtrar toda a base de dados a apenas um idioma, por exemplo, requer menos poder computacional.</w:t>
+          <w:color w:val="000000"/>
+          <w:sz w:val="22"/>
+          <w:szCs w:val="22"/>
+        </w:rPr>
+        <w:t xml:space="preserve">Dessa forma, identificar o idioma correto para atender as necessidades da análise textual pode facilitar todo o processo de coleta de informações e reduz a capacidade de processamento do hardware, visto que filtrar toda a base de dados a apenas um idioma, por exemplo, requer menos poder computacional. </w:t>
       </w:r>
     </w:p>
     <w:p>
@@ -1722,55 +1802,7 @@
           <w:sz w:val="22"/>
           <w:szCs w:val="22"/>
         </w:rPr>
-        <w:t xml:space="preserve"> Desenvolver uma base de dados estruturada</w:t>
-      </w:r>
-      <w:r>
-        <w:rPr>
-          <w:rFonts w:ascii="Arial" w:hAnsi="Arial" w:cs="Arial"/>
-          <w:sz w:val="22"/>
-          <w:szCs w:val="22"/>
-        </w:rPr>
-        <w:t xml:space="preserve">, sem </w:t>
-      </w:r>
-      <w:r>
-        <w:rPr>
-          <w:rFonts w:ascii="Arial" w:hAnsi="Arial" w:cs="Arial"/>
-          <w:sz w:val="22"/>
-          <w:szCs w:val="22"/>
-        </w:rPr>
-        <w:t>erros</w:t>
-      </w:r>
-      <w:r>
-        <w:rPr>
-          <w:rFonts w:ascii="Arial" w:hAnsi="Arial" w:cs="Arial"/>
-          <w:sz w:val="22"/>
-          <w:szCs w:val="22"/>
-        </w:rPr>
-        <w:t xml:space="preserve"> de formatação</w:t>
-      </w:r>
-      <w:r>
-        <w:rPr>
-          <w:rFonts w:ascii="Arial" w:hAnsi="Arial" w:cs="Arial"/>
-          <w:sz w:val="22"/>
-          <w:szCs w:val="22"/>
-        </w:rPr>
-        <w:t xml:space="preserve"> e </w:t>
-      </w:r>
-      <w:r>
-        <w:rPr>
-          <w:rFonts w:ascii="Arial" w:hAnsi="Arial" w:cs="Arial"/>
-          <w:sz w:val="22"/>
-          <w:szCs w:val="22"/>
-        </w:rPr>
-        <w:t>com os devidos parâmetros definidos,</w:t>
-      </w:r>
-      <w:r>
-        <w:rPr>
-          <w:rFonts w:ascii="Arial" w:hAnsi="Arial" w:cs="Arial"/>
-          <w:sz w:val="22"/>
-          <w:szCs w:val="22"/>
-        </w:rPr>
-        <w:t xml:space="preserve"> facilita a objetividade da visualização e análise das informações</w:t>
+        <w:t xml:space="preserve"> Desenvolver uma base de dados estruturada, sem erros de formatação e com os devidos parâmetros definidos, facilita a objetividade da visualização e análise das informações</w:t>
       </w:r>
       <w:r>
         <w:rPr>
@@ -1845,6 +1877,211 @@
     </w:p>
     <w:p>
       <w:pPr>
+        <w:spacing w:line="360" w:lineRule="auto"/>
+        <w:ind w:firstLine="709"/>
+        <w:jc w:val="both"/>
+        <w:rPr>
+          <w:rFonts w:ascii="Arial" w:hAnsi="Arial" w:cs="Arial"/>
+          <w:sz w:val="22"/>
+          <w:szCs w:val="22"/>
+        </w:rPr>
+      </w:pPr>
+      <w:r>
+        <w:rPr>
+          <w:rFonts w:ascii="Arial" w:hAnsi="Arial" w:cs="Arial"/>
+          <w:sz w:val="22"/>
+          <w:szCs w:val="22"/>
+        </w:rPr>
+        <w:t xml:space="preserve">Sendo assim, existe uma área da computação que tem por objetivo extrair representações e significados completos de textos escritos de forma livre em linguagem natural, denominada Processamento de Linguagem Natural, comumente chamada de PLN </w:t>
+      </w:r>
+      <w:sdt>
+        <w:sdtPr>
+          <w:rPr>
+            <w:rFonts w:ascii="Arial" w:hAnsi="Arial" w:cs="Arial"/>
+            <w:sz w:val="22"/>
+            <w:szCs w:val="22"/>
+          </w:rPr>
+          <w:id w:val="-1733919393"/>
+          <w:citation/>
+        </w:sdtPr>
+        <w:sdtContent>
+          <w:r>
+            <w:rPr>
+              <w:rFonts w:ascii="Arial" w:hAnsi="Arial" w:cs="Arial"/>
+              <w:sz w:val="22"/>
+              <w:szCs w:val="22"/>
+            </w:rPr>
+            <w:fldChar w:fldCharType="begin"/>
+          </w:r>
+          <w:r>
+            <w:rPr>
+              <w:rFonts w:ascii="Arial" w:hAnsi="Arial" w:cs="Arial"/>
+              <w:sz w:val="22"/>
+              <w:szCs w:val="22"/>
+            </w:rPr>
+            <w:instrText xml:space="preserve">CITATION Ind10 \l 1046 </w:instrText>
+          </w:r>
+          <w:r>
+            <w:rPr>
+              <w:rFonts w:ascii="Arial" w:hAnsi="Arial" w:cs="Arial"/>
+              <w:sz w:val="22"/>
+              <w:szCs w:val="22"/>
+            </w:rPr>
+            <w:fldChar w:fldCharType="separate"/>
+          </w:r>
+          <w:r>
+            <w:rPr>
+              <w:rFonts w:ascii="Arial" w:hAnsi="Arial" w:cs="Arial"/>
+              <w:noProof/>
+              <w:sz w:val="22"/>
+              <w:szCs w:val="22"/>
+            </w:rPr>
+            <w:t>(INDURKHYA, 2010)</w:t>
+          </w:r>
+          <w:r>
+            <w:rPr>
+              <w:rFonts w:ascii="Arial" w:hAnsi="Arial" w:cs="Arial"/>
+              <w:sz w:val="22"/>
+              <w:szCs w:val="22"/>
+            </w:rPr>
+            <w:fldChar w:fldCharType="end"/>
+          </w:r>
+        </w:sdtContent>
+      </w:sdt>
+      <w:r>
+        <w:rPr>
+          <w:rFonts w:ascii="Arial" w:hAnsi="Arial" w:cs="Arial"/>
+          <w:sz w:val="22"/>
+          <w:szCs w:val="22"/>
+        </w:rPr>
+        <w:t>.</w:t>
+      </w:r>
+      <w:r>
+        <w:rPr>
+          <w:rFonts w:ascii="Arial" w:hAnsi="Arial" w:cs="Arial"/>
+          <w:sz w:val="22"/>
+          <w:szCs w:val="22"/>
+        </w:rPr>
+        <w:tab/>
+        <w:t xml:space="preserve"> Entende-se por “linguagem natural” os meios de comunicação e o mais comum entre seres-humanos, como os próprios idiomas citados anteriormente.</w:t>
+      </w:r>
+      <w:r>
+        <w:rPr>
+          <w:rFonts w:ascii="Arial" w:hAnsi="Arial" w:cs="Arial"/>
+          <w:color w:val="000000"/>
+          <w:sz w:val="22"/>
+          <w:szCs w:val="22"/>
+        </w:rPr>
+        <w:t xml:space="preserve"> </w:t>
+      </w:r>
+      <w:r>
+        <w:rPr>
+          <w:rFonts w:ascii="Arial" w:hAnsi="Arial" w:cs="Arial"/>
+          <w:color w:val="000000"/>
+          <w:sz w:val="22"/>
+          <w:szCs w:val="22"/>
+        </w:rPr>
+        <w:t>Seu</w:t>
+      </w:r>
+      <w:r>
+        <w:rPr>
+          <w:rFonts w:ascii="Arial" w:hAnsi="Arial" w:cs="Arial"/>
+          <w:color w:val="000000"/>
+          <w:sz w:val="22"/>
+          <w:szCs w:val="22"/>
+        </w:rPr>
+        <w:t xml:space="preserve"> crescimento e evolução</w:t>
+      </w:r>
+      <w:r>
+        <w:rPr>
+          <w:rFonts w:ascii="Arial" w:hAnsi="Arial" w:cs="Arial"/>
+          <w:color w:val="000000"/>
+          <w:sz w:val="22"/>
+          <w:szCs w:val="22"/>
+        </w:rPr>
+        <w:t xml:space="preserve"> </w:t>
+      </w:r>
+      <w:r>
+        <w:rPr>
+          <w:rFonts w:ascii="Arial" w:hAnsi="Arial" w:cs="Arial"/>
+          <w:color w:val="000000"/>
+          <w:sz w:val="22"/>
+          <w:szCs w:val="22"/>
+        </w:rPr>
+        <w:t xml:space="preserve">são realizados de geração em geração e é difícil descrevê-las completamente seguindo preceitos explícitos, diferentemente de linguagens de programação e fórmulas matemáticas, que possuem princípios já estabelecidas de suas definições </w:t>
+      </w:r>
+      <w:sdt>
+        <w:sdtPr>
+          <w:rPr>
+            <w:rFonts w:ascii="Arial" w:hAnsi="Arial" w:cs="Arial"/>
+            <w:color w:val="000000"/>
+            <w:sz w:val="22"/>
+            <w:szCs w:val="22"/>
+          </w:rPr>
+          <w:id w:val="-1243873519"/>
+          <w:citation/>
+        </w:sdtPr>
+        <w:sdtContent>
+          <w:r>
+            <w:rPr>
+              <w:rFonts w:ascii="Arial" w:hAnsi="Arial" w:cs="Arial"/>
+              <w:color w:val="000000"/>
+              <w:sz w:val="22"/>
+              <w:szCs w:val="22"/>
+            </w:rPr>
+            <w:fldChar w:fldCharType="begin"/>
+          </w:r>
+          <w:r>
+            <w:rPr>
+              <w:rFonts w:ascii="Arial" w:hAnsi="Arial" w:cs="Arial"/>
+              <w:color w:val="000000"/>
+              <w:sz w:val="22"/>
+              <w:szCs w:val="22"/>
+            </w:rPr>
+            <w:instrText xml:space="preserve"> CITATION Ste09 \l 1046 </w:instrText>
+          </w:r>
+          <w:r>
+            <w:rPr>
+              <w:rFonts w:ascii="Arial" w:hAnsi="Arial" w:cs="Arial"/>
+              <w:color w:val="000000"/>
+              <w:sz w:val="22"/>
+              <w:szCs w:val="22"/>
+            </w:rPr>
+            <w:fldChar w:fldCharType="separate"/>
+          </w:r>
+          <w:r>
+            <w:rPr>
+              <w:rFonts w:ascii="Arial" w:hAnsi="Arial" w:cs="Arial"/>
+              <w:noProof/>
+              <w:color w:val="000000"/>
+              <w:sz w:val="22"/>
+              <w:szCs w:val="22"/>
+            </w:rPr>
+            <w:t>(STEVEN BIRD, 2009)</w:t>
+          </w:r>
+          <w:r>
+            <w:rPr>
+              <w:rFonts w:ascii="Arial" w:hAnsi="Arial" w:cs="Arial"/>
+              <w:color w:val="000000"/>
+              <w:sz w:val="22"/>
+              <w:szCs w:val="22"/>
+            </w:rPr>
+            <w:fldChar w:fldCharType="end"/>
+          </w:r>
+        </w:sdtContent>
+      </w:sdt>
+      <w:r>
+        <w:rPr>
+          <w:rFonts w:ascii="Arial" w:hAnsi="Arial" w:cs="Arial"/>
+          <w:color w:val="000000"/>
+          <w:sz w:val="22"/>
+          <w:szCs w:val="22"/>
+        </w:rPr>
+        <w:t>.</w:t>
+      </w:r>
+    </w:p>
+    <w:p>
+      <w:pPr>
         <w:spacing w:after="80"/>
         <w:rPr>
           <w:rFonts w:ascii="Arial" w:hAnsi="Arial" w:cs="Arial"/>
@@ -2936,16 +3173,7 @@
           <w:sz w:val="22"/>
           <w:szCs w:val="22"/>
         </w:rPr>
-        <w:t xml:space="preserve">suas principais </w:t>
-      </w:r>
-      <w:r>
-        <w:rPr>
-          <w:rFonts w:ascii="Arial" w:hAnsi="Arial" w:cs="Arial"/>
-          <w:sz w:val="22"/>
-          <w:szCs w:val="22"/>
-        </w:rPr>
-        <w:lastRenderedPageBreak/>
-        <w:t>funções</w:t>
+        <w:t>suas principais funções</w:t>
       </w:r>
       <w:r>
         <w:rPr>
@@ -7379,6 +7607,45 @@
               <w:r>
                 <w:fldChar w:fldCharType="separate"/>
               </w:r>
+              <w:r>
+                <w:rPr>
+                  <w:noProof/>
+                  <w:lang w:val="en-US"/>
+                </w:rPr>
+                <w:t xml:space="preserve">STEVEN BIRD, Ewan K. A. E. L. </w:t>
+              </w:r>
+              <w:r>
+                <w:rPr>
+                  <w:b/>
+                  <w:bCs/>
+                  <w:noProof/>
+                  <w:lang w:val="en-US"/>
+                </w:rPr>
+                <w:t>Natural Language Processing with Python – Analyzing Text with the Natural Language Toolkit</w:t>
+              </w:r>
+              <w:r>
+                <w:rPr>
+                  <w:noProof/>
+                  <w:lang w:val="en-US"/>
+                </w:rPr>
+                <w:t>.</w:t>
+              </w:r>
+            </w:p>
+            <w:p>
+              <w:pPr>
+                <w:rPr>
+                  <w:lang w:val="en-US"/>
+                </w:rPr>
+              </w:pPr>
+            </w:p>
+            <w:p>
+              <w:pPr>
+                <w:pStyle w:val="Bibliografia"/>
+                <w:rPr>
+                  <w:noProof/>
+                  <w:lang w:val="en-US"/>
+                </w:rPr>
+              </w:pPr>
               <w:r>
                 <w:rPr>
                   <w:noProof/>
@@ -8917,6 +9184,7 @@
     <w:rsid w:val="00050D96"/>
     <w:rsid w:val="000A0634"/>
     <w:rsid w:val="000C0C6B"/>
+    <w:rsid w:val="001D5991"/>
     <w:rsid w:val="00267B30"/>
     <w:rsid w:val="00311663"/>
     <w:rsid w:val="00311668"/>
@@ -9750,12 +10018,53 @@
     <b:Volume>13</b:Volume>
     <b:StandardNumber>1</b:StandardNumber>
     <b:LCID>en-US</b:LCID>
+    <b:RefOrder>3</b:RefOrder>
+  </b:Source>
+  <b:Source>
+    <b:Tag>Ste09</b:Tag>
+    <b:SourceType>Book</b:SourceType>
+    <b:Guid>{79E01D85-EC2E-C548-99BD-8A29A52CDF9F}</b:Guid>
+    <b:Title>Natural Language Processing with Python  – Analyzing Text with the Natural Language Toolkit</b:Title>
+    <b:Publisher>O'Reilly Media, Inc.</b:Publisher>
+    <b:Year>2009</b:Year>
+    <b:Author>
+      <b:Author>
+        <b:NameList>
+          <b:Person>
+            <b:Last>Steven Bird</b:Last>
+            <b:First>Ewan</b:First>
+            <b:Middle>Klein, and Edward Loper</b:Middle>
+          </b:Person>
+        </b:NameList>
+      </b:Author>
+    </b:Author>
     <b:RefOrder>2</b:RefOrder>
+  </b:Source>
+  <b:Source>
+    <b:Tag>Ind10</b:Tag>
+    <b:SourceType>Book</b:SourceType>
+    <b:Guid>{C21E8DF7-49FC-0648-B599-C7C6275BA67C}</b:Guid>
+    <b:Author>
+      <b:Author>
+        <b:NameList>
+          <b:Person>
+            <b:Last>Indurkhya</b:Last>
+            <b:First>Nitin</b:First>
+            <b:Middle>and Damerau, Fred J</b:Middle>
+          </b:Person>
+        </b:NameList>
+      </b:Author>
+    </b:Author>
+    <b:Title>Handbook of natural language processing</b:Title>
+    <b:Publisher>Chapman and Hall/CRC</b:Publisher>
+    <b:Year>2010</b:Year>
+    <b:Edition>2nd Edition</b:Edition>
+    <b:RefOrder>5</b:RefOrder>
   </b:Source>
   <b:Source>
     <b:Tag>Wic16</b:Tag>
     <b:SourceType>BookSection</b:SourceType>
-    <b:Guid>{C4AA7A59-FF15-9246-B882-F217784E112F}</b:Guid>
+    <b:Guid>{5FEC65C7-C3DC-2B40-A05A-E26DD64B4C3F}</b:Guid>
     <b:Title>Data analysis</b:Title>
     <b:Year>2016</b:Year>
     <b:Pages>189-201</b:Pages>
@@ -9776,15 +10085,15 @@
         </b:NameList>
       </b:Editor>
     </b:Author>
-    <b:Edition>Second Edition</b:Edition>
+    <b:Edition>2nd Edition</b:Edition>
     <b:BookTitle>ggplot2</b:BookTitle>
-    <b:RefOrder>3</b:RefOrder>
+    <b:RefOrder>4</b:RefOrder>
   </b:Source>
 </b:Sources>
 </file>
 
 <file path=customXml/itemProps1.xml><?xml version="1.0" encoding="utf-8"?>
-<ds:datastoreItem xmlns:ds="http://schemas.openxmlformats.org/officeDocument/2006/customXml" ds:itemID="{217AA20B-F2CD-6543-8479-0C0E5747BB4A}">
+<ds:datastoreItem xmlns:ds="http://schemas.openxmlformats.org/officeDocument/2006/customXml" ds:itemID="{A4492B98-0D5F-264D-94D4-9647F2DB50CB}">
   <ds:schemaRefs>
     <ds:schemaRef ds:uri="http://schemas.openxmlformats.org/officeDocument/2006/bibliography"/>
   </ds:schemaRefs>

</xml_diff>

<commit_message>
Finalização da parte introdutória do projeto
</commit_message>
<xml_diff>
--- a/Projeto de Pesquisa e Planejamento de Atividades - Vinicius Andrade Lopes.docx
+++ b/Projeto de Pesquisa e Planejamento de Atividades - Vinicius Andrade Lopes.docx
@@ -881,7 +881,23 @@
           <w:sz w:val="22"/>
           <w:szCs w:val="22"/>
         </w:rPr>
-        <w:t xml:space="preserve"> de pessoas conectadas a </w:t>
+        <w:t xml:space="preserve"> de pessoas conectadas </w:t>
+      </w:r>
+      <w:r>
+        <w:rPr>
+          <w:rFonts w:ascii="Arial" w:hAnsi="Arial" w:cs="Arial"/>
+          <w:sz w:val="22"/>
+          <w:szCs w:val="22"/>
+        </w:rPr>
+        <w:t>à</w:t>
+      </w:r>
+      <w:r>
+        <w:rPr>
+          <w:rFonts w:ascii="Arial" w:hAnsi="Arial" w:cs="Arial"/>
+          <w:sz w:val="22"/>
+          <w:szCs w:val="22"/>
+        </w:rPr>
+        <w:t xml:space="preserve"> </w:t>
       </w:r>
       <w:r>
         <w:rPr>
@@ -945,23 +961,63 @@
           <w:sz w:val="22"/>
           <w:szCs w:val="22"/>
         </w:rPr>
-        <w:t>tem se tornado uma base de dados</w:t>
-      </w:r>
-      <w:r>
-        <w:rPr>
-          <w:rFonts w:ascii="Arial" w:hAnsi="Arial" w:cs="Arial"/>
-          <w:sz w:val="22"/>
-          <w:szCs w:val="22"/>
-        </w:rPr>
-        <w:t xml:space="preserve"> não estruturados</w:t>
-      </w:r>
-      <w:r>
-        <w:rPr>
-          <w:rFonts w:ascii="Arial" w:hAnsi="Arial" w:cs="Arial"/>
-          <w:sz w:val="22"/>
-          <w:szCs w:val="22"/>
-        </w:rPr>
-        <w:t xml:space="preserve"> mundial para </w:t>
+        <w:t xml:space="preserve">tem se </w:t>
+      </w:r>
+      <w:r>
+        <w:rPr>
+          <w:rFonts w:ascii="Arial" w:hAnsi="Arial" w:cs="Arial"/>
+          <w:sz w:val="22"/>
+          <w:szCs w:val="22"/>
+        </w:rPr>
+        <w:t>convertido em</w:t>
+      </w:r>
+      <w:r>
+        <w:rPr>
+          <w:rFonts w:ascii="Arial" w:hAnsi="Arial" w:cs="Arial"/>
+          <w:sz w:val="22"/>
+          <w:szCs w:val="22"/>
+        </w:rPr>
+        <w:t xml:space="preserve"> uma base de dados</w:t>
+      </w:r>
+      <w:r>
+        <w:rPr>
+          <w:rFonts w:ascii="Arial" w:hAnsi="Arial" w:cs="Arial"/>
+          <w:sz w:val="22"/>
+          <w:szCs w:val="22"/>
+        </w:rPr>
+        <w:t xml:space="preserve"> </w:t>
+      </w:r>
+      <w:r>
+        <w:rPr>
+          <w:rFonts w:ascii="Arial" w:hAnsi="Arial" w:cs="Arial"/>
+          <w:sz w:val="22"/>
+          <w:szCs w:val="22"/>
+        </w:rPr>
+        <w:t xml:space="preserve">mundial </w:t>
+      </w:r>
+      <w:r>
+        <w:rPr>
+          <w:rFonts w:ascii="Arial" w:hAnsi="Arial" w:cs="Arial"/>
+          <w:sz w:val="22"/>
+          <w:szCs w:val="22"/>
+        </w:rPr>
+        <w:t>não estruturad</w:t>
+      </w:r>
+      <w:r>
+        <w:rPr>
+          <w:rFonts w:ascii="Arial" w:hAnsi="Arial" w:cs="Arial"/>
+          <w:sz w:val="22"/>
+          <w:szCs w:val="22"/>
+        </w:rPr>
+        <w:t>a</w:t>
+      </w:r>
+      <w:r>
+        <w:rPr>
+          <w:rFonts w:ascii="Arial" w:hAnsi="Arial" w:cs="Arial"/>
+          <w:sz w:val="22"/>
+          <w:szCs w:val="22"/>
+        </w:rPr>
+        <w:t xml:space="preserve"> para </w:t>
       </w:r>
       <w:r>
         <w:rPr>
@@ -1017,7 +1073,23 @@
           <w:sz w:val="22"/>
           <w:szCs w:val="22"/>
         </w:rPr>
-        <w:t xml:space="preserve">, coletarem informações </w:t>
+        <w:t>,</w:t>
+      </w:r>
+      <w:r>
+        <w:rPr>
+          <w:rFonts w:ascii="Arial" w:hAnsi="Arial" w:cs="Arial"/>
+          <w:sz w:val="22"/>
+          <w:szCs w:val="22"/>
+        </w:rPr>
+        <w:t xml:space="preserve"> </w:t>
+      </w:r>
+      <w:r>
+        <w:rPr>
+          <w:rFonts w:ascii="Arial" w:hAnsi="Arial" w:cs="Arial"/>
+          <w:sz w:val="22"/>
+          <w:szCs w:val="22"/>
+        </w:rPr>
+        <w:t xml:space="preserve">coletarem informações </w:t>
       </w:r>
       <w:r>
         <w:rPr>
@@ -1057,15 +1129,31 @@
           <w:sz w:val="22"/>
           <w:szCs w:val="22"/>
         </w:rPr>
-        <w:t>dessa base de dados mundial</w:t>
-      </w:r>
-      <w:r>
-        <w:rPr>
-          <w:rFonts w:ascii="Arial" w:hAnsi="Arial" w:cs="Arial"/>
-          <w:sz w:val="22"/>
-          <w:szCs w:val="22"/>
-        </w:rPr>
-        <w:t xml:space="preserve"> tem se tornado uma tarefa complexa, e </w:t>
+        <w:t xml:space="preserve">dessa base </w:t>
+      </w:r>
+      <w:r>
+        <w:rPr>
+          <w:rFonts w:ascii="Arial" w:hAnsi="Arial" w:cs="Arial"/>
+          <w:sz w:val="22"/>
+          <w:szCs w:val="22"/>
+        </w:rPr>
+        <w:t xml:space="preserve">mundial </w:t>
+      </w:r>
+      <w:r>
+        <w:rPr>
+          <w:rFonts w:ascii="Arial" w:hAnsi="Arial" w:cs="Arial"/>
+          <w:sz w:val="22"/>
+          <w:szCs w:val="22"/>
+        </w:rPr>
+        <w:t xml:space="preserve">de dados </w:t>
+      </w:r>
+      <w:r>
+        <w:rPr>
+          <w:rFonts w:ascii="Arial" w:hAnsi="Arial" w:cs="Arial"/>
+          <w:sz w:val="22"/>
+          <w:szCs w:val="22"/>
+        </w:rPr>
+        <w:t xml:space="preserve">tem se tornado uma tarefa complexa, e </w:t>
       </w:r>
       <w:r>
         <w:rPr>
@@ -1133,15 +1221,39 @@
           <w:sz w:val="22"/>
           <w:szCs w:val="22"/>
         </w:rPr>
-        <w:t>diversas, e i</w:t>
-      </w:r>
-      <w:r>
-        <w:rPr>
-          <w:rFonts w:ascii="Arial" w:hAnsi="Arial" w:cs="Arial"/>
-          <w:sz w:val="22"/>
-          <w:szCs w:val="22"/>
-        </w:rPr>
-        <w:t xml:space="preserve">sso ocorre basicamente porque existem </w:t>
+        <w:t xml:space="preserve">diversas, e </w:t>
+      </w:r>
+      <w:r>
+        <w:rPr>
+          <w:rFonts w:ascii="Arial" w:hAnsi="Arial" w:cs="Arial"/>
+          <w:sz w:val="22"/>
+          <w:szCs w:val="22"/>
+        </w:rPr>
+        <w:t>elas</w:t>
+      </w:r>
+      <w:r>
+        <w:rPr>
+          <w:rFonts w:ascii="Arial" w:hAnsi="Arial" w:cs="Arial"/>
+          <w:sz w:val="22"/>
+          <w:szCs w:val="22"/>
+        </w:rPr>
+        <w:t xml:space="preserve"> ocorre</w:t>
+      </w:r>
+      <w:r>
+        <w:rPr>
+          <w:rFonts w:ascii="Arial" w:hAnsi="Arial" w:cs="Arial"/>
+          <w:sz w:val="22"/>
+          <w:szCs w:val="22"/>
+        </w:rPr>
+        <w:t>m</w:t>
+      </w:r>
+      <w:r>
+        <w:rPr>
+          <w:rFonts w:ascii="Arial" w:hAnsi="Arial" w:cs="Arial"/>
+          <w:sz w:val="22"/>
+          <w:szCs w:val="22"/>
+        </w:rPr>
+        <w:t xml:space="preserve"> basicamente porque existem </w:t>
       </w:r>
       <w:r>
         <w:rPr>
@@ -1317,7 +1429,47 @@
           <w:sz w:val="22"/>
           <w:szCs w:val="22"/>
         </w:rPr>
-        <w:t xml:space="preserve"> conter até mesmo gírias especificas de cada país</w:t>
+        <w:t xml:space="preserve"> conter até mesmo gírias espec</w:t>
+      </w:r>
+      <w:r>
+        <w:rPr>
+          <w:rFonts w:ascii="Arial" w:hAnsi="Arial" w:cs="Arial"/>
+          <w:sz w:val="22"/>
+          <w:szCs w:val="22"/>
+        </w:rPr>
+        <w:t>í</w:t>
+      </w:r>
+      <w:r>
+        <w:rPr>
+          <w:rFonts w:ascii="Arial" w:hAnsi="Arial" w:cs="Arial"/>
+          <w:sz w:val="22"/>
+          <w:szCs w:val="22"/>
+        </w:rPr>
+        <w:t>ficas</w:t>
+      </w:r>
+      <w:r>
+        <w:rPr>
+          <w:rFonts w:ascii="Arial" w:hAnsi="Arial" w:cs="Arial"/>
+          <w:sz w:val="22"/>
+          <w:szCs w:val="22"/>
+        </w:rPr>
+        <w:t>,</w:t>
+      </w:r>
+      <w:r>
+        <w:rPr>
+          <w:rFonts w:ascii="Arial" w:hAnsi="Arial" w:cs="Arial"/>
+          <w:sz w:val="22"/>
+          <w:szCs w:val="22"/>
+        </w:rPr>
+        <w:t xml:space="preserve"> </w:t>
+      </w:r>
+      <w:r>
+        <w:rPr>
+          <w:rFonts w:ascii="Arial" w:hAnsi="Arial" w:cs="Arial"/>
+          <w:sz w:val="22"/>
+          <w:szCs w:val="22"/>
+        </w:rPr>
+        <w:t>a variar da região de origem</w:t>
       </w:r>
       <w:r>
         <w:rPr>
@@ -1357,7 +1509,7 @@
           <w:sz w:val="22"/>
           <w:szCs w:val="22"/>
         </w:rPr>
-        <w:t>em redes sociais, normalmente, são escritas de maneira informal e com a utilização de abreviações</w:t>
+        <w:t>em redes sociais, normalmente são escritas de maneira informal e com a utilização de abreviações</w:t>
       </w:r>
       <w:r>
         <w:rPr>
@@ -1402,7 +1554,7 @@
           <w:sz w:val="22"/>
           <w:szCs w:val="22"/>
         </w:rPr>
-        <w:t>Em complemento a dificuldade na compreensão d</w:t>
+        <w:t xml:space="preserve">Em complemento </w:t>
       </w:r>
       <w:r>
         <w:rPr>
@@ -1411,6 +1563,24 @@
           <w:sz w:val="22"/>
           <w:szCs w:val="22"/>
         </w:rPr>
+        <w:t>à</w:t>
+      </w:r>
+      <w:r>
+        <w:rPr>
+          <w:rFonts w:ascii="Arial" w:hAnsi="Arial" w:cs="Arial"/>
+          <w:color w:val="000000"/>
+          <w:sz w:val="22"/>
+          <w:szCs w:val="22"/>
+        </w:rPr>
+        <w:t xml:space="preserve"> dificuldade na compreensão d</w:t>
+      </w:r>
+      <w:r>
+        <w:rPr>
+          <w:rFonts w:ascii="Arial" w:hAnsi="Arial" w:cs="Arial"/>
+          <w:color w:val="000000"/>
+          <w:sz w:val="22"/>
+          <w:szCs w:val="22"/>
+        </w:rPr>
         <w:t>os</w:t>
       </w:r>
       <w:r>
@@ -1474,7 +1644,7 @@
           <w:sz w:val="22"/>
           <w:szCs w:val="22"/>
         </w:rPr>
-        <w:t xml:space="preserve">: o idioma. Atualmente, existem mais de 6500 idiomas falados em todo o mundo e, dentre eles, os mais populares são o </w:t>
+        <w:t>: o idioma. Atualmente, existem mais de 6</w:t>
       </w:r>
       <w:r>
         <w:rPr>
@@ -1483,6 +1653,24 @@
           <w:sz w:val="22"/>
           <w:szCs w:val="22"/>
         </w:rPr>
+        <w:t>.</w:t>
+      </w:r>
+      <w:r>
+        <w:rPr>
+          <w:rFonts w:ascii="Arial" w:hAnsi="Arial" w:cs="Arial"/>
+          <w:color w:val="000000"/>
+          <w:sz w:val="22"/>
+          <w:szCs w:val="22"/>
+        </w:rPr>
+        <w:t xml:space="preserve">500 idiomas falados em todo o mundo e, dentre eles, os mais populares são o </w:t>
+      </w:r>
+      <w:r>
+        <w:rPr>
+          <w:rFonts w:ascii="Arial" w:hAnsi="Arial" w:cs="Arial"/>
+          <w:color w:val="000000"/>
+          <w:sz w:val="22"/>
+          <w:szCs w:val="22"/>
+        </w:rPr>
         <w:t>I</w:t>
       </w:r>
       <w:r>
@@ -1510,7 +1698,7 @@
           <w:sz w:val="22"/>
           <w:szCs w:val="22"/>
         </w:rPr>
-        <w:t xml:space="preserve">hines (Mandarim), </w:t>
+        <w:t>hin</w:t>
       </w:r>
       <w:r>
         <w:rPr>
@@ -1519,6 +1707,24 @@
           <w:sz w:val="22"/>
           <w:szCs w:val="22"/>
         </w:rPr>
+        <w:t>ê</w:t>
+      </w:r>
+      <w:r>
+        <w:rPr>
+          <w:rFonts w:ascii="Arial" w:hAnsi="Arial" w:cs="Arial"/>
+          <w:color w:val="000000"/>
+          <w:sz w:val="22"/>
+          <w:szCs w:val="22"/>
+        </w:rPr>
+        <w:t xml:space="preserve">s (Mandarim), </w:t>
+      </w:r>
+      <w:r>
+        <w:rPr>
+          <w:rFonts w:ascii="Arial" w:hAnsi="Arial" w:cs="Arial"/>
+          <w:color w:val="000000"/>
+          <w:sz w:val="22"/>
+          <w:szCs w:val="22"/>
+        </w:rPr>
         <w:t>H</w:t>
       </w:r>
       <w:r>
@@ -1575,16 +1781,7 @@
           <w:sz w:val="22"/>
           <w:szCs w:val="22"/>
         </w:rPr>
-        <w:t>rancês</w:t>
-      </w:r>
-      <w:r>
-        <w:rPr>
-          <w:rFonts w:ascii="Arial" w:hAnsi="Arial" w:cs="Arial"/>
-          <w:color w:val="000000"/>
-          <w:sz w:val="22"/>
-          <w:szCs w:val="22"/>
-        </w:rPr>
-        <w:t xml:space="preserve"> </w:t>
+        <w:t xml:space="preserve">rancês </w:t>
       </w:r>
       <w:sdt>
         <w:sdtPr>
@@ -1655,7 +1852,63 @@
           <w:sz w:val="22"/>
           <w:szCs w:val="22"/>
         </w:rPr>
-        <w:t xml:space="preserve">Dessa forma, identificar o idioma correto para atender as necessidades da análise textual pode facilitar todo o processo de coleta de informações e reduz a capacidade de processamento do hardware, visto que filtrar toda a base de dados a apenas um idioma, por exemplo, requer menos poder computacional. </w:t>
+        <w:t>Dessa forma, identificar o idioma correto para atender as necessidades da análise textual</w:t>
+      </w:r>
+      <w:r>
+        <w:rPr>
+          <w:rFonts w:ascii="Arial" w:hAnsi="Arial" w:cs="Arial"/>
+          <w:color w:val="000000"/>
+          <w:sz w:val="22"/>
+          <w:szCs w:val="22"/>
+        </w:rPr>
+        <w:t>,</w:t>
+      </w:r>
+      <w:r>
+        <w:rPr>
+          <w:rFonts w:ascii="Arial" w:hAnsi="Arial" w:cs="Arial"/>
+          <w:color w:val="000000"/>
+          <w:sz w:val="22"/>
+          <w:szCs w:val="22"/>
+        </w:rPr>
+        <w:t xml:space="preserve"> pode facilitar todo o processo de coleta de informações e </w:t>
+      </w:r>
+      <w:r>
+        <w:rPr>
+          <w:rFonts w:ascii="Arial" w:hAnsi="Arial" w:cs="Arial"/>
+          <w:color w:val="000000"/>
+          <w:sz w:val="22"/>
+          <w:szCs w:val="22"/>
+        </w:rPr>
+        <w:t>otimizar</w:t>
+      </w:r>
+      <w:r>
+        <w:rPr>
+          <w:rFonts w:ascii="Arial" w:hAnsi="Arial" w:cs="Arial"/>
+          <w:color w:val="000000"/>
+          <w:sz w:val="22"/>
+          <w:szCs w:val="22"/>
+        </w:rPr>
+        <w:t xml:space="preserve"> a capacidade de processamento do </w:t>
+      </w:r>
+      <w:r>
+        <w:rPr>
+          <w:rFonts w:ascii="Arial" w:hAnsi="Arial" w:cs="Arial"/>
+          <w:i/>
+          <w:iCs/>
+          <w:color w:val="000000"/>
+          <w:sz w:val="22"/>
+          <w:szCs w:val="22"/>
+        </w:rPr>
+        <w:t>hardware</w:t>
+      </w:r>
+      <w:r>
+        <w:rPr>
+          <w:rFonts w:ascii="Arial" w:hAnsi="Arial" w:cs="Arial"/>
+          <w:color w:val="000000"/>
+          <w:sz w:val="22"/>
+          <w:szCs w:val="22"/>
+        </w:rPr>
+        <w:t xml:space="preserve">, visto que filtrar toda a base de dados a apenas um idioma, por exemplo, requer menos poder computacional. </w:t>
       </w:r>
     </w:p>
     <w:p>
@@ -1732,7 +1985,63 @@
           <w:sz w:val="22"/>
           <w:szCs w:val="22"/>
         </w:rPr>
-        <w:t xml:space="preserve">Ademais, não é somente ter acesso a grandes volumes de dados, o ponto chave a ser realmente considerado é como encontrar uma informação útil dentro de um arcabouço de dados diversificados </w:t>
+        <w:t>Entretanto</w:t>
+      </w:r>
+      <w:r>
+        <w:rPr>
+          <w:rFonts w:ascii="Arial" w:hAnsi="Arial" w:cs="Arial"/>
+          <w:sz w:val="22"/>
+          <w:szCs w:val="22"/>
+        </w:rPr>
+        <w:t xml:space="preserve">, não </w:t>
+      </w:r>
+      <w:r>
+        <w:rPr>
+          <w:rFonts w:ascii="Arial" w:hAnsi="Arial" w:cs="Arial"/>
+          <w:sz w:val="22"/>
+          <w:szCs w:val="22"/>
+        </w:rPr>
+        <w:t>basta</w:t>
+      </w:r>
+      <w:r>
+        <w:rPr>
+          <w:rFonts w:ascii="Arial" w:hAnsi="Arial" w:cs="Arial"/>
+          <w:sz w:val="22"/>
+          <w:szCs w:val="22"/>
+        </w:rPr>
+        <w:t xml:space="preserve"> somente ter acesso a grandes volumes de dados</w:t>
+      </w:r>
+      <w:r>
+        <w:rPr>
+          <w:rFonts w:ascii="Arial" w:hAnsi="Arial" w:cs="Arial"/>
+          <w:sz w:val="22"/>
+          <w:szCs w:val="22"/>
+        </w:rPr>
+        <w:t>. O</w:t>
+      </w:r>
+      <w:r>
+        <w:rPr>
+          <w:rFonts w:ascii="Arial" w:hAnsi="Arial" w:cs="Arial"/>
+          <w:sz w:val="22"/>
+          <w:szCs w:val="22"/>
+        </w:rPr>
+        <w:t xml:space="preserve"> ponto chave a ser realmente considerado</w:t>
+      </w:r>
+      <w:r>
+        <w:rPr>
+          <w:rFonts w:ascii="Arial" w:hAnsi="Arial" w:cs="Arial"/>
+          <w:sz w:val="22"/>
+          <w:szCs w:val="22"/>
+        </w:rPr>
+        <w:t>,</w:t>
+      </w:r>
+      <w:r>
+        <w:rPr>
+          <w:rFonts w:ascii="Arial" w:hAnsi="Arial" w:cs="Arial"/>
+          <w:sz w:val="22"/>
+          <w:szCs w:val="22"/>
+        </w:rPr>
+        <w:t xml:space="preserve"> é como encontrar uma informação útil dentro de um arcabouço de dados diversificados </w:t>
       </w:r>
       <w:sdt>
         <w:sdtPr>
@@ -1882,6 +2191,7 @@
         <w:jc w:val="both"/>
         <w:rPr>
           <w:rFonts w:ascii="Arial" w:hAnsi="Arial" w:cs="Arial"/>
+          <w:color w:val="000000"/>
           <w:sz w:val="22"/>
           <w:szCs w:val="22"/>
         </w:rPr>
@@ -1892,7 +2202,109 @@
           <w:sz w:val="22"/>
           <w:szCs w:val="22"/>
         </w:rPr>
-        <w:t xml:space="preserve">Sendo assim, existe uma área da computação que tem por objetivo extrair representações e significados completos de textos escritos de forma livre em linguagem natural, denominada Processamento de Linguagem Natural, comumente chamada de PLN </w:t>
+        <w:t xml:space="preserve">Sendo assim, existe uma área da computação que tem por objetivo extrair representações e significados completos de textos escritos de forma livre em linguagem natural, denominada </w:t>
+      </w:r>
+      <w:r>
+        <w:rPr>
+          <w:rFonts w:ascii="Arial" w:hAnsi="Arial" w:cs="Arial"/>
+          <w:i/>
+          <w:iCs/>
+          <w:sz w:val="22"/>
+          <w:szCs w:val="22"/>
+        </w:rPr>
+        <w:t xml:space="preserve">Natural </w:t>
+      </w:r>
+      <w:proofErr w:type="spellStart"/>
+      <w:r>
+        <w:rPr>
+          <w:rFonts w:ascii="Arial" w:hAnsi="Arial" w:cs="Arial"/>
+          <w:i/>
+          <w:iCs/>
+          <w:sz w:val="22"/>
+          <w:szCs w:val="22"/>
+        </w:rPr>
+        <w:t>Language</w:t>
+      </w:r>
+      <w:proofErr w:type="spellEnd"/>
+      <w:r>
+        <w:rPr>
+          <w:rFonts w:ascii="Arial" w:hAnsi="Arial" w:cs="Arial"/>
+          <w:i/>
+          <w:iCs/>
+          <w:sz w:val="22"/>
+          <w:szCs w:val="22"/>
+        </w:rPr>
+        <w:t xml:space="preserve"> </w:t>
+      </w:r>
+      <w:proofErr w:type="spellStart"/>
+      <w:r>
+        <w:rPr>
+          <w:rFonts w:ascii="Arial" w:hAnsi="Arial" w:cs="Arial"/>
+          <w:i/>
+          <w:iCs/>
+          <w:sz w:val="22"/>
+          <w:szCs w:val="22"/>
+        </w:rPr>
+        <w:t>Processing</w:t>
+      </w:r>
+      <w:proofErr w:type="spellEnd"/>
+      <w:r>
+        <w:rPr>
+          <w:rFonts w:ascii="Arial" w:hAnsi="Arial" w:cs="Arial"/>
+          <w:sz w:val="22"/>
+          <w:szCs w:val="22"/>
+        </w:rPr>
+        <w:t xml:space="preserve"> (</w:t>
+      </w:r>
+      <w:r>
+        <w:rPr>
+          <w:rFonts w:ascii="Arial" w:hAnsi="Arial" w:cs="Arial"/>
+          <w:sz w:val="22"/>
+          <w:szCs w:val="22"/>
+        </w:rPr>
+        <w:t>Processamento de Linguagem Natural</w:t>
+      </w:r>
+      <w:r>
+        <w:rPr>
+          <w:rFonts w:ascii="Arial" w:hAnsi="Arial" w:cs="Arial"/>
+          <w:sz w:val="22"/>
+          <w:szCs w:val="22"/>
+        </w:rPr>
+        <w:t>)</w:t>
+      </w:r>
+      <w:r>
+        <w:rPr>
+          <w:rFonts w:ascii="Arial" w:hAnsi="Arial" w:cs="Arial"/>
+          <w:sz w:val="22"/>
+          <w:szCs w:val="22"/>
+        </w:rPr>
+        <w:t xml:space="preserve">, comumente chamada de </w:t>
+      </w:r>
+      <w:r>
+        <w:rPr>
+          <w:rFonts w:ascii="Arial" w:hAnsi="Arial" w:cs="Arial"/>
+          <w:i/>
+          <w:iCs/>
+          <w:sz w:val="22"/>
+          <w:szCs w:val="22"/>
+        </w:rPr>
+        <w:t>NLP</w:t>
+      </w:r>
+      <w:r>
+        <w:rPr>
+          <w:rFonts w:ascii="Arial" w:hAnsi="Arial" w:cs="Arial"/>
+          <w:sz w:val="22"/>
+          <w:szCs w:val="22"/>
+        </w:rPr>
+        <w:t xml:space="preserve"> (PLN, em português)</w:t>
+      </w:r>
+      <w:r>
+        <w:rPr>
+          <w:rFonts w:ascii="Arial" w:hAnsi="Arial" w:cs="Arial"/>
+          <w:sz w:val="22"/>
+          <w:szCs w:val="22"/>
+        </w:rPr>
+        <w:t xml:space="preserve"> </w:t>
       </w:r>
       <w:sdt>
         <w:sdtPr>
@@ -1962,8 +2374,31 @@
           <w:sz w:val="22"/>
           <w:szCs w:val="22"/>
         </w:rPr>
-        <w:tab/>
-        <w:t xml:space="preserve"> Entende-se por “linguagem natural” os meios de comunicação e o mais comum entre seres-humanos, como os próprios idiomas citados anteriormente.</w:t>
+        <w:t xml:space="preserve"> </w:t>
+      </w:r>
+      <w:r>
+        <w:rPr>
+          <w:rFonts w:ascii="Arial" w:hAnsi="Arial" w:cs="Arial"/>
+          <w:sz w:val="22"/>
+          <w:szCs w:val="22"/>
+        </w:rPr>
+        <w:t>Entende-se por “linguagem natural” os meios de comunicação mais comu</w:t>
+      </w:r>
+      <w:r>
+        <w:rPr>
+          <w:rFonts w:ascii="Arial" w:hAnsi="Arial" w:cs="Arial"/>
+          <w:sz w:val="22"/>
+          <w:szCs w:val="22"/>
+        </w:rPr>
+        <w:t>ns</w:t>
+      </w:r>
+      <w:r>
+        <w:rPr>
+          <w:rFonts w:ascii="Arial" w:hAnsi="Arial" w:cs="Arial"/>
+          <w:sz w:val="22"/>
+          <w:szCs w:val="22"/>
+        </w:rPr>
+        <w:t xml:space="preserve"> entre seres-humanos, como os próprios idiomas citados anteriormente.</w:t>
       </w:r>
       <w:r>
         <w:rPr>
@@ -1972,7 +2407,7 @@
           <w:sz w:val="22"/>
           <w:szCs w:val="22"/>
         </w:rPr>
-        <w:t xml:space="preserve"> </w:t>
+        <w:t xml:space="preserve"> Seu crescimento e evolução </w:t>
       </w:r>
       <w:r>
         <w:rPr>
@@ -1981,7 +2416,7 @@
           <w:sz w:val="22"/>
           <w:szCs w:val="22"/>
         </w:rPr>
-        <w:t>Seu</w:t>
+        <w:t>acontece</w:t>
       </w:r>
       <w:r>
         <w:rPr>
@@ -1990,7 +2425,7 @@
           <w:sz w:val="22"/>
           <w:szCs w:val="22"/>
         </w:rPr>
-        <w:t xml:space="preserve"> crescimento e evolução</w:t>
+        <w:t xml:space="preserve"> de geração em geração</w:t>
       </w:r>
       <w:r>
         <w:rPr>
@@ -1999,7 +2434,7 @@
           <w:sz w:val="22"/>
           <w:szCs w:val="22"/>
         </w:rPr>
-        <w:t xml:space="preserve"> </w:t>
+        <w:t>,</w:t>
       </w:r>
       <w:r>
         <w:rPr>
@@ -2008,7 +2443,25 @@
           <w:sz w:val="22"/>
           <w:szCs w:val="22"/>
         </w:rPr>
-        <w:t xml:space="preserve">são realizados de geração em geração e é difícil descrevê-las completamente seguindo preceitos explícitos, diferentemente de linguagens de programação e fórmulas matemáticas, que possuem princípios já estabelecidas de suas definições </w:t>
+        <w:t xml:space="preserve"> e é difícil descrev</w:t>
+      </w:r>
+      <w:r>
+        <w:rPr>
+          <w:rFonts w:ascii="Arial" w:hAnsi="Arial" w:cs="Arial"/>
+          <w:color w:val="000000"/>
+          <w:sz w:val="22"/>
+          <w:szCs w:val="22"/>
+        </w:rPr>
+        <w:t xml:space="preserve">er linguagens naturais por completo </w:t>
+      </w:r>
+      <w:r>
+        <w:rPr>
+          <w:rFonts w:ascii="Arial" w:hAnsi="Arial" w:cs="Arial"/>
+          <w:color w:val="000000"/>
+          <w:sz w:val="22"/>
+          <w:szCs w:val="22"/>
+        </w:rPr>
+        <w:t xml:space="preserve">seguindo preceitos explícitos, diferentemente de linguagens de programação e fórmulas matemáticas, que possuem princípios já estabelecidas de suas definições </w:t>
       </w:r>
       <w:sdt>
         <w:sdtPr>
@@ -2082,6 +2535,267 @@
     </w:p>
     <w:p>
       <w:pPr>
+        <w:spacing w:line="360" w:lineRule="auto"/>
+        <w:ind w:firstLine="709"/>
+        <w:jc w:val="both"/>
+        <w:rPr>
+          <w:rFonts w:ascii="Arial" w:hAnsi="Arial" w:cs="Arial"/>
+          <w:sz w:val="22"/>
+          <w:szCs w:val="22"/>
+        </w:rPr>
+      </w:pPr>
+      <w:r>
+        <w:rPr>
+          <w:rFonts w:ascii="Arial" w:hAnsi="Arial" w:cs="Arial"/>
+          <w:color w:val="000000"/>
+          <w:sz w:val="22"/>
+          <w:szCs w:val="22"/>
+        </w:rPr>
+        <w:t xml:space="preserve">Basicamente, a PLN utiliza preceitos </w:t>
+      </w:r>
+      <w:r>
+        <w:rPr>
+          <w:rFonts w:ascii="Arial" w:hAnsi="Arial" w:cs="Arial"/>
+          <w:color w:val="000000"/>
+          <w:sz w:val="22"/>
+          <w:szCs w:val="22"/>
+        </w:rPr>
+        <w:t>linguísticos</w:t>
+      </w:r>
+      <w:r>
+        <w:rPr>
+          <w:rFonts w:ascii="Arial" w:hAnsi="Arial" w:cs="Arial"/>
+          <w:color w:val="000000"/>
+          <w:sz w:val="22"/>
+          <w:szCs w:val="22"/>
+        </w:rPr>
+        <w:t xml:space="preserve"> como classe de palavras para realiza</w:t>
+      </w:r>
+      <w:r>
+        <w:rPr>
+          <w:rFonts w:ascii="Arial" w:hAnsi="Arial" w:cs="Arial"/>
+          <w:color w:val="000000"/>
+          <w:sz w:val="22"/>
+          <w:szCs w:val="22"/>
+        </w:rPr>
+        <w:t>r</w:t>
+      </w:r>
+      <w:r>
+        <w:rPr>
+          <w:rFonts w:ascii="Arial" w:hAnsi="Arial" w:cs="Arial"/>
+          <w:color w:val="000000"/>
+          <w:sz w:val="22"/>
+          <w:szCs w:val="22"/>
+        </w:rPr>
+        <w:t xml:space="preserve"> as análises, como por exemplo substantivos, verbos, adjetivos, pronomes, dentre outros</w:t>
+      </w:r>
+      <w:r>
+        <w:rPr>
+          <w:rFonts w:ascii="Arial" w:hAnsi="Arial" w:cs="Arial"/>
+          <w:color w:val="000000"/>
+          <w:sz w:val="22"/>
+          <w:szCs w:val="22"/>
+        </w:rPr>
+        <w:t>, além de diversas estruturas gramaticais que t</w:t>
+      </w:r>
+      <w:r>
+        <w:rPr>
+          <w:rFonts w:ascii="Arial" w:hAnsi="Arial" w:cs="Arial"/>
+          <w:color w:val="000000"/>
+          <w:sz w:val="22"/>
+          <w:szCs w:val="22"/>
+        </w:rPr>
+        <w:t>ê</w:t>
+      </w:r>
+      <w:r>
+        <w:rPr>
+          <w:rFonts w:ascii="Arial" w:hAnsi="Arial" w:cs="Arial"/>
+          <w:color w:val="000000"/>
+          <w:sz w:val="22"/>
+          <w:szCs w:val="22"/>
+        </w:rPr>
+        <w:t xml:space="preserve">m por objetivo dar sentido </w:t>
+      </w:r>
+      <w:r>
+        <w:rPr>
+          <w:rFonts w:ascii="Arial" w:hAnsi="Arial" w:cs="Arial"/>
+          <w:color w:val="000000"/>
+          <w:sz w:val="22"/>
+          <w:szCs w:val="22"/>
+        </w:rPr>
+        <w:t>à</w:t>
+      </w:r>
+      <w:r>
+        <w:rPr>
+          <w:rFonts w:ascii="Arial" w:hAnsi="Arial" w:cs="Arial"/>
+          <w:color w:val="000000"/>
+          <w:sz w:val="22"/>
+          <w:szCs w:val="22"/>
+        </w:rPr>
+        <w:t xml:space="preserve">s sentenças analisadas. Isso ocorre </w:t>
+      </w:r>
+      <w:r>
+        <w:rPr>
+          <w:rFonts w:ascii="Arial" w:hAnsi="Arial" w:cs="Arial"/>
+          <w:color w:val="000000"/>
+          <w:sz w:val="22"/>
+          <w:szCs w:val="22"/>
+        </w:rPr>
+        <w:t>em função d</w:t>
+      </w:r>
+      <w:r>
+        <w:rPr>
+          <w:rFonts w:ascii="Arial" w:hAnsi="Arial" w:cs="Arial"/>
+          <w:color w:val="000000"/>
+          <w:sz w:val="22"/>
+          <w:szCs w:val="22"/>
+        </w:rPr>
+        <w:t>as várias representações de conhecimento, como um conjunto de palavras existentes em um idioma e seus significados</w:t>
+      </w:r>
+      <w:r>
+        <w:rPr>
+          <w:rFonts w:ascii="Arial" w:hAnsi="Arial" w:cs="Arial"/>
+          <w:color w:val="000000"/>
+          <w:sz w:val="22"/>
+          <w:szCs w:val="22"/>
+        </w:rPr>
+        <w:t>,</w:t>
+      </w:r>
+      <w:r>
+        <w:rPr>
+          <w:rFonts w:ascii="Arial" w:hAnsi="Arial" w:cs="Arial"/>
+          <w:color w:val="000000"/>
+          <w:sz w:val="22"/>
+          <w:szCs w:val="22"/>
+        </w:rPr>
+        <w:t xml:space="preserve"> propriedades e regras gramaticais da linguagem</w:t>
+      </w:r>
+      <w:r>
+        <w:rPr>
+          <w:rFonts w:ascii="Arial" w:hAnsi="Arial" w:cs="Arial"/>
+          <w:color w:val="000000"/>
+          <w:sz w:val="22"/>
+          <w:szCs w:val="22"/>
+        </w:rPr>
+        <w:t>,</w:t>
+      </w:r>
+      <w:r>
+        <w:rPr>
+          <w:rFonts w:ascii="Arial" w:hAnsi="Arial" w:cs="Arial"/>
+          <w:color w:val="000000"/>
+          <w:sz w:val="22"/>
+          <w:szCs w:val="22"/>
+        </w:rPr>
+        <w:t xml:space="preserve"> um grande </w:t>
+      </w:r>
+      <w:r>
+        <w:rPr>
+          <w:rFonts w:ascii="Arial" w:hAnsi="Arial" w:cs="Arial"/>
+          <w:color w:val="000000"/>
+          <w:sz w:val="22"/>
+          <w:szCs w:val="22"/>
+        </w:rPr>
+        <w:t>vocabulário de palavras com relações semânticas, sinônimos e abreviações</w:t>
+      </w:r>
+      <w:r>
+        <w:rPr>
+          <w:rFonts w:ascii="Arial" w:hAnsi="Arial" w:cs="Arial"/>
+          <w:color w:val="000000"/>
+          <w:sz w:val="22"/>
+          <w:szCs w:val="22"/>
+        </w:rPr>
+        <w:t>,</w:t>
+      </w:r>
+      <w:r>
+        <w:rPr>
+          <w:rFonts w:ascii="Arial" w:hAnsi="Arial" w:cs="Arial"/>
+          <w:color w:val="000000"/>
+          <w:sz w:val="22"/>
+          <w:szCs w:val="22"/>
+        </w:rPr>
+        <w:t xml:space="preserve"> </w:t>
+      </w:r>
+      <w:r>
+        <w:rPr>
+          <w:rFonts w:ascii="Arial" w:hAnsi="Arial" w:cs="Arial"/>
+          <w:color w:val="000000"/>
+          <w:sz w:val="22"/>
+          <w:szCs w:val="22"/>
+        </w:rPr>
+        <w:t xml:space="preserve">e ontologias de entidade e ações </w:t>
+      </w:r>
+      <w:sdt>
+        <w:sdtPr>
+          <w:rPr>
+            <w:rFonts w:ascii="Arial" w:hAnsi="Arial" w:cs="Arial"/>
+            <w:color w:val="000000"/>
+            <w:sz w:val="22"/>
+            <w:szCs w:val="22"/>
+          </w:rPr>
+          <w:id w:val="-102877658"/>
+          <w:citation/>
+        </w:sdtPr>
+        <w:sdtContent>
+          <w:r>
+            <w:rPr>
+              <w:rFonts w:ascii="Arial" w:hAnsi="Arial" w:cs="Arial"/>
+              <w:color w:val="000000"/>
+              <w:sz w:val="22"/>
+              <w:szCs w:val="22"/>
+            </w:rPr>
+            <w:fldChar w:fldCharType="begin"/>
+          </w:r>
+          <w:r>
+            <w:rPr>
+              <w:rFonts w:ascii="Arial" w:hAnsi="Arial" w:cs="Arial"/>
+              <w:color w:val="000000"/>
+              <w:sz w:val="22"/>
+              <w:szCs w:val="22"/>
+            </w:rPr>
+            <w:instrText xml:space="preserve"> CITATION Ind10 \l 1046 </w:instrText>
+          </w:r>
+          <w:r>
+            <w:rPr>
+              <w:rFonts w:ascii="Arial" w:hAnsi="Arial" w:cs="Arial"/>
+              <w:color w:val="000000"/>
+              <w:sz w:val="22"/>
+              <w:szCs w:val="22"/>
+            </w:rPr>
+            <w:fldChar w:fldCharType="separate"/>
+          </w:r>
+          <w:r>
+            <w:rPr>
+              <w:rFonts w:ascii="Arial" w:hAnsi="Arial" w:cs="Arial"/>
+              <w:noProof/>
+              <w:color w:val="000000"/>
+              <w:sz w:val="22"/>
+              <w:szCs w:val="22"/>
+            </w:rPr>
+            <w:t>(INDURKHYA, 2010)</w:t>
+          </w:r>
+          <w:r>
+            <w:rPr>
+              <w:rFonts w:ascii="Arial" w:hAnsi="Arial" w:cs="Arial"/>
+              <w:color w:val="000000"/>
+              <w:sz w:val="22"/>
+              <w:szCs w:val="22"/>
+            </w:rPr>
+            <w:fldChar w:fldCharType="end"/>
+          </w:r>
+        </w:sdtContent>
+      </w:sdt>
+      <w:r>
+        <w:rPr>
+          <w:rFonts w:ascii="Arial" w:hAnsi="Arial" w:cs="Arial"/>
+          <w:color w:val="000000"/>
+          <w:sz w:val="22"/>
+          <w:szCs w:val="22"/>
+        </w:rPr>
+        <w:t>.</w:t>
+      </w:r>
+    </w:p>
+    <w:p>
+      <w:pPr>
         <w:spacing w:after="80"/>
         <w:rPr>
           <w:rFonts w:ascii="Arial" w:hAnsi="Arial" w:cs="Arial"/>
@@ -2211,8 +2925,6 @@
       <w:r>
         <w:rPr>
           <w:rFonts w:ascii="Arial" w:hAnsi="Arial" w:cs="Arial"/>
-          <w:i/>
-          <w:iCs/>
           <w:sz w:val="22"/>
           <w:szCs w:val="22"/>
         </w:rPr>
@@ -2221,8 +2933,6 @@
       <w:r>
         <w:rPr>
           <w:rFonts w:ascii="Arial" w:hAnsi="Arial" w:cs="Arial"/>
-          <w:i/>
-          <w:iCs/>
           <w:sz w:val="22"/>
           <w:szCs w:val="22"/>
         </w:rPr>
@@ -2259,7 +2969,39 @@
           <w:sz w:val="22"/>
           <w:szCs w:val="22"/>
         </w:rPr>
-        <w:t xml:space="preserve"> alguns cenários onde essas técnicas podem ser aplicadas para extrais uma base de informações robustas e significantes.</w:t>
+        <w:t xml:space="preserve"> alguns cenários onde essas técnicas podem ser aplicadas para extrai</w:t>
+      </w:r>
+      <w:r>
+        <w:rPr>
+          <w:rFonts w:ascii="Arial" w:hAnsi="Arial" w:cs="Arial"/>
+          <w:sz w:val="22"/>
+          <w:szCs w:val="22"/>
+        </w:rPr>
+        <w:t>r</w:t>
+      </w:r>
+      <w:r>
+        <w:rPr>
+          <w:rFonts w:ascii="Arial" w:hAnsi="Arial" w:cs="Arial"/>
+          <w:sz w:val="22"/>
+          <w:szCs w:val="22"/>
+        </w:rPr>
+        <w:t xml:space="preserve"> uma base de informações </w:t>
+      </w:r>
+      <w:r>
+        <w:rPr>
+          <w:rFonts w:ascii="Arial" w:hAnsi="Arial" w:cs="Arial"/>
+          <w:sz w:val="22"/>
+          <w:szCs w:val="22"/>
+        </w:rPr>
+        <w:t>consistentes</w:t>
+      </w:r>
+      <w:r>
+        <w:rPr>
+          <w:rFonts w:ascii="Arial" w:hAnsi="Arial" w:cs="Arial"/>
+          <w:sz w:val="22"/>
+          <w:szCs w:val="22"/>
+        </w:rPr>
+        <w:t xml:space="preserve"> e significantes.</w:t>
       </w:r>
     </w:p>
     <w:p>
@@ -2351,14 +3093,60 @@
           <w:sz w:val="22"/>
           <w:szCs w:val="22"/>
         </w:rPr>
-        <w:t xml:space="preserve">para a aplicação dessas técnicas serão livros no formato </w:t>
+        <w:t>para a aplicação dessas técnicas</w:t>
+      </w:r>
+      <w:r>
+        <w:rPr>
+          <w:rFonts w:ascii="Arial" w:hAnsi="Arial" w:cs="Arial"/>
+          <w:sz w:val="22"/>
+          <w:szCs w:val="22"/>
+        </w:rPr>
+        <w:t>,</w:t>
+      </w:r>
+      <w:r>
+        <w:rPr>
+          <w:rFonts w:ascii="Arial" w:hAnsi="Arial" w:cs="Arial"/>
+          <w:sz w:val="22"/>
+          <w:szCs w:val="22"/>
+        </w:rPr>
+        <w:t xml:space="preserve"> ser</w:t>
+      </w:r>
+      <w:r>
+        <w:rPr>
+          <w:rFonts w:ascii="Arial" w:hAnsi="Arial" w:cs="Arial"/>
+          <w:sz w:val="22"/>
+          <w:szCs w:val="22"/>
+        </w:rPr>
+        <w:t>á</w:t>
+      </w:r>
+      <w:r>
+        <w:rPr>
+          <w:rFonts w:ascii="Arial" w:hAnsi="Arial" w:cs="Arial"/>
+          <w:sz w:val="22"/>
+          <w:szCs w:val="22"/>
+        </w:rPr>
+        <w:t xml:space="preserve"> </w:t>
+      </w:r>
+      <w:r>
+        <w:rPr>
+          <w:rFonts w:ascii="Arial" w:hAnsi="Arial" w:cs="Arial"/>
+          <w:sz w:val="22"/>
+          <w:szCs w:val="22"/>
+        </w:rPr>
+        <w:t xml:space="preserve">composta por </w:t>
+      </w:r>
+      <w:r>
+        <w:rPr>
+          <w:rFonts w:ascii="Arial" w:hAnsi="Arial" w:cs="Arial"/>
+          <w:sz w:val="22"/>
+          <w:szCs w:val="22"/>
+        </w:rPr>
+        <w:t xml:space="preserve">livros no formato </w:t>
       </w:r>
       <w:proofErr w:type="spellStart"/>
       <w:r>
         <w:rPr>
           <w:rFonts w:ascii="Arial" w:hAnsi="Arial" w:cs="Arial"/>
-          <w:i/>
-          <w:iCs/>
           <w:sz w:val="22"/>
           <w:szCs w:val="22"/>
         </w:rPr>
@@ -2423,23 +3211,79 @@
           <w:sz w:val="22"/>
           <w:szCs w:val="22"/>
         </w:rPr>
-        <w:t>;</w:t>
-      </w:r>
-      <w:r>
-        <w:rPr>
-          <w:rFonts w:ascii="Arial" w:hAnsi="Arial" w:cs="Arial"/>
-          <w:sz w:val="22"/>
-          <w:szCs w:val="22"/>
-        </w:rPr>
-        <w:t xml:space="preserve"> descrever, de forma simplificada, o funcionamento de cada uma das técnicas implementadas no decorrer deste projeto;</w:t>
-      </w:r>
-      <w:r>
-        <w:rPr>
-          <w:rFonts w:ascii="Arial" w:hAnsi="Arial" w:cs="Arial"/>
-          <w:sz w:val="22"/>
-          <w:szCs w:val="22"/>
-        </w:rPr>
-        <w:t xml:space="preserve"> utilização das técnicas de processamento de linguagem natural para </w:t>
+        <w:t>,</w:t>
+      </w:r>
+      <w:r>
+        <w:rPr>
+          <w:rFonts w:ascii="Arial" w:hAnsi="Arial" w:cs="Arial"/>
+          <w:sz w:val="22"/>
+          <w:szCs w:val="22"/>
+        </w:rPr>
+        <w:t xml:space="preserve"> descrever</w:t>
+      </w:r>
+      <w:r>
+        <w:rPr>
+          <w:rFonts w:ascii="Arial" w:hAnsi="Arial" w:cs="Arial"/>
+          <w:sz w:val="22"/>
+          <w:szCs w:val="22"/>
+        </w:rPr>
+        <w:t xml:space="preserve"> -</w:t>
+      </w:r>
+      <w:r>
+        <w:rPr>
+          <w:rFonts w:ascii="Arial" w:hAnsi="Arial" w:cs="Arial"/>
+          <w:sz w:val="22"/>
+          <w:szCs w:val="22"/>
+        </w:rPr>
+        <w:t xml:space="preserve"> de forma simplificada</w:t>
+      </w:r>
+      <w:r>
+        <w:rPr>
+          <w:rFonts w:ascii="Arial" w:hAnsi="Arial" w:cs="Arial"/>
+          <w:sz w:val="22"/>
+          <w:szCs w:val="22"/>
+        </w:rPr>
+        <w:t xml:space="preserve"> -</w:t>
+      </w:r>
+      <w:r>
+        <w:rPr>
+          <w:rFonts w:ascii="Arial" w:hAnsi="Arial" w:cs="Arial"/>
+          <w:sz w:val="22"/>
+          <w:szCs w:val="22"/>
+        </w:rPr>
+        <w:t xml:space="preserve"> o funcionamento de cada uma das técnicas implementadas no decorrer deste projeto</w:t>
+      </w:r>
+      <w:r>
+        <w:rPr>
+          <w:rFonts w:ascii="Arial" w:hAnsi="Arial" w:cs="Arial"/>
+          <w:sz w:val="22"/>
+          <w:szCs w:val="22"/>
+        </w:rPr>
+        <w:t>,</w:t>
+      </w:r>
+      <w:r>
+        <w:rPr>
+          <w:rFonts w:ascii="Arial" w:hAnsi="Arial" w:cs="Arial"/>
+          <w:sz w:val="22"/>
+          <w:szCs w:val="22"/>
+        </w:rPr>
+        <w:t xml:space="preserve"> utiliza</w:t>
+      </w:r>
+      <w:r>
+        <w:rPr>
+          <w:rFonts w:ascii="Arial" w:hAnsi="Arial" w:cs="Arial"/>
+          <w:sz w:val="22"/>
+          <w:szCs w:val="22"/>
+        </w:rPr>
+        <w:t>r</w:t>
+      </w:r>
+      <w:r>
+        <w:rPr>
+          <w:rFonts w:ascii="Arial" w:hAnsi="Arial" w:cs="Arial"/>
+          <w:sz w:val="22"/>
+          <w:szCs w:val="22"/>
+        </w:rPr>
+        <w:t xml:space="preserve"> técnicas de processamento de linguagem natural para </w:t>
       </w:r>
       <w:r>
         <w:rPr>
@@ -2455,7 +3299,16 @@
           <w:sz w:val="22"/>
           <w:szCs w:val="22"/>
         </w:rPr>
-        <w:t xml:space="preserve"> de informações</w:t>
+        <w:t xml:space="preserve"> de </w:t>
+      </w:r>
+      <w:r>
+        <w:rPr>
+          <w:rFonts w:ascii="Arial" w:hAnsi="Arial" w:cs="Arial"/>
+          <w:sz w:val="22"/>
+          <w:szCs w:val="22"/>
+        </w:rPr>
+        <w:lastRenderedPageBreak/>
+        <w:t>informações</w:t>
       </w:r>
       <w:r>
         <w:rPr>
@@ -2471,15 +3324,31 @@
           <w:sz w:val="22"/>
           <w:szCs w:val="22"/>
         </w:rPr>
-        <w:t>;</w:t>
-      </w:r>
-      <w:r>
-        <w:rPr>
-          <w:rFonts w:ascii="Arial" w:hAnsi="Arial" w:cs="Arial"/>
-          <w:sz w:val="22"/>
-          <w:szCs w:val="22"/>
-        </w:rPr>
-        <w:t xml:space="preserve"> identificação de </w:t>
+        <w:t>,</w:t>
+      </w:r>
+      <w:r>
+        <w:rPr>
+          <w:rFonts w:ascii="Arial" w:hAnsi="Arial" w:cs="Arial"/>
+          <w:sz w:val="22"/>
+          <w:szCs w:val="22"/>
+        </w:rPr>
+        <w:t xml:space="preserve"> identifica</w:t>
+      </w:r>
+      <w:r>
+        <w:rPr>
+          <w:rFonts w:ascii="Arial" w:hAnsi="Arial" w:cs="Arial"/>
+          <w:sz w:val="22"/>
+          <w:szCs w:val="22"/>
+        </w:rPr>
+        <w:t>r</w:t>
+      </w:r>
+      <w:r>
+        <w:rPr>
+          <w:rFonts w:ascii="Arial" w:hAnsi="Arial" w:cs="Arial"/>
+          <w:sz w:val="22"/>
+          <w:szCs w:val="22"/>
+        </w:rPr>
+        <w:t xml:space="preserve"> </w:t>
       </w:r>
       <w:r>
         <w:rPr>
@@ -2497,23 +3366,47 @@
           <w:sz w:val="22"/>
           <w:szCs w:val="22"/>
         </w:rPr>
-        <w:t xml:space="preserve"> na base de dados; construção e </w:t>
-      </w:r>
-      <w:r>
-        <w:rPr>
-          <w:rFonts w:ascii="Arial" w:hAnsi="Arial" w:cs="Arial"/>
-          <w:sz w:val="22"/>
-          <w:szCs w:val="22"/>
-        </w:rPr>
-        <w:t xml:space="preserve">estruturação </w:t>
-      </w:r>
-      <w:r>
-        <w:rPr>
-          <w:rFonts w:ascii="Arial" w:hAnsi="Arial" w:cs="Arial"/>
-          <w:sz w:val="22"/>
-          <w:szCs w:val="22"/>
-        </w:rPr>
-        <w:t>de uma base de dados consistente antes da aplicação de técnicas analíticas.</w:t>
+        <w:t xml:space="preserve"> na base de dados</w:t>
+      </w:r>
+      <w:r>
+        <w:rPr>
+          <w:rFonts w:ascii="Arial" w:hAnsi="Arial" w:cs="Arial"/>
+          <w:sz w:val="22"/>
+          <w:szCs w:val="22"/>
+        </w:rPr>
+        <w:t>, construir</w:t>
+      </w:r>
+      <w:r>
+        <w:rPr>
+          <w:rFonts w:ascii="Arial" w:hAnsi="Arial" w:cs="Arial"/>
+          <w:sz w:val="22"/>
+          <w:szCs w:val="22"/>
+        </w:rPr>
+        <w:t xml:space="preserve"> e </w:t>
+      </w:r>
+      <w:r>
+        <w:rPr>
+          <w:rFonts w:ascii="Arial" w:hAnsi="Arial" w:cs="Arial"/>
+          <w:sz w:val="22"/>
+          <w:szCs w:val="22"/>
+        </w:rPr>
+        <w:t>estrutura</w:t>
+      </w:r>
+      <w:r>
+        <w:rPr>
+          <w:rFonts w:ascii="Arial" w:hAnsi="Arial" w:cs="Arial"/>
+          <w:sz w:val="22"/>
+          <w:szCs w:val="22"/>
+        </w:rPr>
+        <w:t>r</w:t>
+      </w:r>
+      <w:r>
+        <w:rPr>
+          <w:rFonts w:ascii="Arial" w:hAnsi="Arial" w:cs="Arial"/>
+          <w:sz w:val="22"/>
+          <w:szCs w:val="22"/>
+        </w:rPr>
+        <w:t xml:space="preserve"> uma base de dados consistente antes da aplicação de técnicas analíticas.</w:t>
       </w:r>
     </w:p>
     <w:p>
@@ -6849,6 +7742,7 @@
                 <w:sz w:val="18"/>
                 <w:szCs w:val="18"/>
               </w:rPr>
+              <w:lastRenderedPageBreak/>
               <w:t xml:space="preserve">Elaboração da apresentação </w:t>
             </w:r>
             <w:r>
@@ -9181,6 +10075,7 @@
   </w:compat>
   <w:rsids>
     <w:rsidRoot w:val="00267B30"/>
+    <w:rsid w:val="000218BC"/>
     <w:rsid w:val="00050D96"/>
     <w:rsid w:val="000A0634"/>
     <w:rsid w:val="000C0C6B"/>
@@ -9188,12 +10083,14 @@
     <w:rsid w:val="00267B30"/>
     <w:rsid w:val="00311663"/>
     <w:rsid w:val="00311668"/>
+    <w:rsid w:val="00400E65"/>
     <w:rsid w:val="004533A2"/>
     <w:rsid w:val="004A3D9D"/>
     <w:rsid w:val="004B192D"/>
     <w:rsid w:val="00526869"/>
     <w:rsid w:val="005E77F2"/>
     <w:rsid w:val="007D1B98"/>
+    <w:rsid w:val="00821EF3"/>
     <w:rsid w:val="00824CBE"/>
     <w:rsid w:val="00835F27"/>
     <w:rsid w:val="008F21D5"/>
@@ -10018,7 +10915,7 @@
     <b:Volume>13</b:Volume>
     <b:StandardNumber>1</b:StandardNumber>
     <b:LCID>en-US</b:LCID>
-    <b:RefOrder>3</b:RefOrder>
+    <b:RefOrder>2</b:RefOrder>
   </b:Source>
   <b:Source>
     <b:Tag>Ste09</b:Tag>
@@ -10038,7 +10935,7 @@
         </b:NameList>
       </b:Author>
     </b:Author>
-    <b:RefOrder>2</b:RefOrder>
+    <b:RefOrder>5</b:RefOrder>
   </b:Source>
   <b:Source>
     <b:Tag>Ind10</b:Tag>
@@ -10059,7 +10956,7 @@
     <b:Publisher>Chapman and Hall/CRC</b:Publisher>
     <b:Year>2010</b:Year>
     <b:Edition>2nd Edition</b:Edition>
-    <b:RefOrder>5</b:RefOrder>
+    <b:RefOrder>4</b:RefOrder>
   </b:Source>
   <b:Source>
     <b:Tag>Wic16</b:Tag>
@@ -10087,13 +10984,13 @@
     </b:Author>
     <b:Edition>2nd Edition</b:Edition>
     <b:BookTitle>ggplot2</b:BookTitle>
-    <b:RefOrder>4</b:RefOrder>
+    <b:RefOrder>3</b:RefOrder>
   </b:Source>
 </b:Sources>
 </file>
 
 <file path=customXml/itemProps1.xml><?xml version="1.0" encoding="utf-8"?>
-<ds:datastoreItem xmlns:ds="http://schemas.openxmlformats.org/officeDocument/2006/customXml" ds:itemID="{A4492B98-0D5F-264D-94D4-9647F2DB50CB}">
+<ds:datastoreItem xmlns:ds="http://schemas.openxmlformats.org/officeDocument/2006/customXml" ds:itemID="{A679519A-DA73-0647-9969-E8FDDE83C78C}">
   <ds:schemaRefs>
     <ds:schemaRef ds:uri="http://schemas.openxmlformats.org/officeDocument/2006/bibliography"/>
   </ds:schemaRefs>

</xml_diff>